<commit_message>
feat(phase-5): Implement header using TailwindCSS
</commit_message>
<xml_diff>
--- a/phase-5/C-WT-AT2-POR-Phase-5.docx
+++ b/phase-5/C-WT-AT2-POR-Phase-5.docx
@@ -1006,6 +1006,7 @@
               </w:rPr>
               <w:t xml:space="preserve"> </w:t>
             </w:r>
+            <w:proofErr w:type="gramStart"/>
             <w:r>
               <w:rPr>
                 <w:rFonts w:eastAsia="Calibri"/>
@@ -1013,6 +1014,7 @@
               </w:rPr>
               <w:t>work</w:t>
             </w:r>
+            <w:proofErr w:type="gramEnd"/>
           </w:p>
           <w:p>
             <w:pPr>
@@ -1584,6 +1586,7 @@
               </w:rPr>
               <w:t xml:space="preserve"> </w:t>
             </w:r>
+            <w:proofErr w:type="gramStart"/>
             <w:r>
               <w:rPr>
                 <w:rFonts w:eastAsia="Calibri"/>
@@ -1591,6 +1594,7 @@
               </w:rPr>
               <w:t>records</w:t>
             </w:r>
+            <w:proofErr w:type="gramEnd"/>
           </w:p>
           <w:p>
             <w:pPr>
@@ -1987,6 +1991,7 @@
                 <w:sz w:val="20"/>
               </w:rPr>
             </w:pPr>
+            <w:proofErr w:type="spellStart"/>
             <w:r>
               <w:rPr>
                 <w:rFonts w:eastAsia="Calibri"/>
@@ -1996,6 +2001,7 @@
               </w:rPr>
               <w:t>Alexglover</w:t>
             </w:r>
+            <w:proofErr w:type="spellEnd"/>
           </w:p>
         </w:tc>
         <w:tc>
@@ -8247,7 +8253,23 @@
               </w:numPr>
             </w:pPr>
             <w:r>
-              <w:t>Complete portfolio “dashboard” and other pages using TailwindCSS and FTP to Screencraft hosting.</w:t>
+              <w:t xml:space="preserve">Complete portfolio “dashboard” and other pages using </w:t>
+            </w:r>
+            <w:proofErr w:type="spellStart"/>
+            <w:r>
+              <w:t>TailwindCSS</w:t>
+            </w:r>
+            <w:proofErr w:type="spellEnd"/>
+            <w:r>
+              <w:t xml:space="preserve"> and FTP to </w:t>
+            </w:r>
+            <w:proofErr w:type="spellStart"/>
+            <w:r>
+              <w:t>Screencraft</w:t>
+            </w:r>
+            <w:proofErr w:type="spellEnd"/>
+            <w:r>
+              <w:t xml:space="preserve"> hosting.</w:t>
             </w:r>
           </w:p>
           <w:p>
@@ -8392,7 +8414,23 @@
               <w:pStyle w:val="SectionSubheading"/>
             </w:pPr>
             <w:r>
-              <w:t>Phase 3: Pwity Pweese!</w:t>
+              <w:t xml:space="preserve">Phase 3: </w:t>
+            </w:r>
+            <w:proofErr w:type="spellStart"/>
+            <w:r>
+              <w:t>Pwity</w:t>
+            </w:r>
+            <w:proofErr w:type="spellEnd"/>
+            <w:r>
+              <w:t xml:space="preserve"> </w:t>
+            </w:r>
+            <w:proofErr w:type="spellStart"/>
+            <w:r>
+              <w:t>Pweese</w:t>
+            </w:r>
+            <w:proofErr w:type="spellEnd"/>
+            <w:r>
+              <w:t>!</w:t>
             </w:r>
           </w:p>
           <w:p>
@@ -8474,8 +8512,13 @@
               <w:pStyle w:val="SectionSubheading"/>
             </w:pPr>
             <w:r>
-              <w:t>Phase 5: Dashboard and TailwindCSS</w:t>
-            </w:r>
+              <w:t xml:space="preserve">Phase 5: Dashboard and </w:t>
+            </w:r>
+            <w:proofErr w:type="spellStart"/>
+            <w:r>
+              <w:t>TailwindCSS</w:t>
+            </w:r>
+            <w:proofErr w:type="spellEnd"/>
           </w:p>
           <w:p>
             <w:r>
@@ -8489,7 +8532,15 @@
           </w:p>
           <w:p>
             <w:r>
-              <w:t>You must code using TailwindCSS.</w:t>
+              <w:t xml:space="preserve">You must code using </w:t>
+            </w:r>
+            <w:proofErr w:type="spellStart"/>
+            <w:r>
+              <w:t>TailwindCSS</w:t>
+            </w:r>
+            <w:proofErr w:type="spellEnd"/>
+            <w:r>
+              <w:t>.</w:t>
             </w:r>
           </w:p>
           <w:p/>
@@ -12358,7 +12409,35 @@
               <w:rPr>
                 <w:rStyle w:val="Emphasis"/>
               </w:rPr>
-              <w:t>You are only allowed to use TailwindCSS and FontAwesome Free during this phase</w:t>
+              <w:t xml:space="preserve">You are only allowed to use </w:t>
+            </w:r>
+            <w:proofErr w:type="spellStart"/>
+            <w:r>
+              <w:rPr>
+                <w:rStyle w:val="Emphasis"/>
+              </w:rPr>
+              <w:t>TailwindCSS</w:t>
+            </w:r>
+            <w:proofErr w:type="spellEnd"/>
+            <w:r>
+              <w:rPr>
+                <w:rStyle w:val="Emphasis"/>
+              </w:rPr>
+              <w:t xml:space="preserve"> and </w:t>
+            </w:r>
+            <w:proofErr w:type="spellStart"/>
+            <w:r>
+              <w:rPr>
+                <w:rStyle w:val="Emphasis"/>
+              </w:rPr>
+              <w:t>FontAwesome</w:t>
+            </w:r>
+            <w:proofErr w:type="spellEnd"/>
+            <w:r>
+              <w:rPr>
+                <w:rStyle w:val="Emphasis"/>
+              </w:rPr>
+              <w:t xml:space="preserve"> Free during this phase</w:t>
             </w:r>
             <w:r>
               <w:rPr>
@@ -12625,7 +12704,15 @@
               </w:numPr>
             </w:pPr>
             <w:r>
-              <w:t>Part 5: Development Phase 5, Dashboard using TailwindCSS.</w:t>
+              <w:t xml:space="preserve">Part 5: Development Phase 5, Dashboard using </w:t>
+            </w:r>
+            <w:proofErr w:type="spellStart"/>
+            <w:r>
+              <w:t>TailwindCSS</w:t>
+            </w:r>
+            <w:proofErr w:type="spellEnd"/>
+            <w:r>
+              <w:t>.</w:t>
             </w:r>
           </w:p>
           <w:p/>
@@ -12765,7 +12852,23 @@
                 <w:sz w:val="20"/>
                 <w:szCs w:val="20"/>
               </w:rPr>
-              <w:t>Integrate TailwindCSS into development workflow.</w:t>
+              <w:t xml:space="preserve">Integrate </w:t>
+            </w:r>
+            <w:proofErr w:type="spellStart"/>
+            <w:r>
+              <w:rPr>
+                <w:sz w:val="20"/>
+                <w:szCs w:val="20"/>
+              </w:rPr>
+              <w:t>TailwindCSS</w:t>
+            </w:r>
+            <w:proofErr w:type="spellEnd"/>
+            <w:r>
+              <w:rPr>
+                <w:sz w:val="20"/>
+                <w:szCs w:val="20"/>
+              </w:rPr>
+              <w:t xml:space="preserve"> into development workflow.</w:t>
             </w:r>
           </w:p>
           <w:p>
@@ -13192,8 +13295,16 @@
               <w:rPr>
                 <w:rStyle w:val="SubtleEmphasis"/>
               </w:rPr>
-              <w:t>Intentionally left blank</w:t>
-            </w:r>
+              <w:t xml:space="preserve">Intentionally left </w:t>
+            </w:r>
+            <w:proofErr w:type="gramStart"/>
+            <w:r>
+              <w:rPr>
+                <w:rStyle w:val="SubtleEmphasis"/>
+              </w:rPr>
+              <w:t>blank</w:t>
+            </w:r>
+            <w:proofErr w:type="gramEnd"/>
           </w:p>
           <w:p>
             <w:pPr>
@@ -13275,7 +13386,7 @@
                 <w:szCs w:val="48"/>
               </w:rPr>
               <w:lastRenderedPageBreak/>
-              <w:t>01</w:t>
+              <w:t xml:space="preserve"> </w:t>
             </w:r>
           </w:p>
         </w:tc>
@@ -13312,13 +13423,21 @@
               <w:t>Open the current project in your web editor</w:t>
             </w:r>
             <w:r>
-              <w:t>, be that WebStorm, VSCo</w:t>
+              <w:t xml:space="preserve">, be that WebStorm, </w:t>
+            </w:r>
+            <w:proofErr w:type="spellStart"/>
+            <w:r>
+              <w:t>VSCo</w:t>
             </w:r>
             <w:r>
               <w:t>d</w:t>
             </w:r>
             <w:r>
-              <w:t>e or such.</w:t>
+              <w:t>e</w:t>
+            </w:r>
+            <w:proofErr w:type="spellEnd"/>
+            <w:r>
+              <w:t xml:space="preserve"> or such.</w:t>
             </w:r>
           </w:p>
           <w:p>
@@ -13443,8 +13562,13 @@
             <w:pPr>
               <w:pStyle w:val="Heading3"/>
             </w:pPr>
-            <w:r>
-              <w:t>VSCode:</w:t>
+            <w:proofErr w:type="spellStart"/>
+            <w:r>
+              <w:t>VSCode</w:t>
+            </w:r>
+            <w:proofErr w:type="spellEnd"/>
+            <w:r>
+              <w:t>:</w:t>
             </w:r>
           </w:p>
           <w:p>
@@ -13517,7 +13641,21 @@
               <w:rPr>
                 <w:rStyle w:val="CodeInline"/>
               </w:rPr>
-              <w:t>%userprofile%\Source\Profile\C4Prog-WT-POR</w:t>
+              <w:t>%</w:t>
+            </w:r>
+            <w:proofErr w:type="spellStart"/>
+            <w:r>
+              <w:rPr>
+                <w:rStyle w:val="CodeInline"/>
+              </w:rPr>
+              <w:t>userprofile</w:t>
+            </w:r>
+            <w:proofErr w:type="spellEnd"/>
+            <w:r>
+              <w:rPr>
+                <w:rStyle w:val="CodeInline"/>
+              </w:rPr>
+              <w:t>%\Source\Profile\C4Prog-WT-POR</w:t>
             </w:r>
           </w:p>
           <w:p>
@@ -13659,13 +13797,21 @@
               <w:t>a</w:t>
             </w:r>
             <w:r>
-              <w:t>re also working, we now start the Tail</w:t>
+              <w:t xml:space="preserve">re also working, we now start the </w:t>
+            </w:r>
+            <w:proofErr w:type="spellStart"/>
+            <w:r>
+              <w:t>Tail</w:t>
             </w:r>
             <w:r>
               <w:t>w</w:t>
             </w:r>
             <w:r>
-              <w:t>indCSS installation and “development” process.</w:t>
+              <w:t>indCSS</w:t>
+            </w:r>
+            <w:proofErr w:type="spellEnd"/>
+            <w:r>
+              <w:t xml:space="preserve"> installation and “development” process.</w:t>
             </w:r>
           </w:p>
           <w:p>
@@ -13684,8 +13830,16 @@
               <w:rPr>
                 <w:rStyle w:val="CodeInline"/>
               </w:rPr>
-              <w:t>npm install -D tailwindcss</w:t>
-            </w:r>
+              <w:t xml:space="preserve">npm install -D </w:t>
+            </w:r>
+            <w:proofErr w:type="gramStart"/>
+            <w:r>
+              <w:rPr>
+                <w:rStyle w:val="CodeInline"/>
+              </w:rPr>
+              <w:t>tailwindcss</w:t>
+            </w:r>
+            <w:proofErr w:type="gramEnd"/>
           </w:p>
           <w:p>
             <w:r>
@@ -13694,12 +13848,44 @@
             <w:r>
               <w:tab/>
             </w:r>
+            <w:proofErr w:type="spellStart"/>
             <w:r>
               <w:rPr>
                 <w:rStyle w:val="CodeInline"/>
               </w:rPr>
-              <w:t>npx tailwindcss init</w:t>
-            </w:r>
+              <w:t>npx</w:t>
+            </w:r>
+            <w:proofErr w:type="spellEnd"/>
+            <w:r>
+              <w:rPr>
+                <w:rStyle w:val="CodeInline"/>
+              </w:rPr>
+              <w:t xml:space="preserve"> </w:t>
+            </w:r>
+            <w:proofErr w:type="spellStart"/>
+            <w:r>
+              <w:rPr>
+                <w:rStyle w:val="CodeInline"/>
+              </w:rPr>
+              <w:t>tailwindcss</w:t>
+            </w:r>
+            <w:proofErr w:type="spellEnd"/>
+            <w:r>
+              <w:rPr>
+                <w:rStyle w:val="CodeInline"/>
+              </w:rPr>
+              <w:t xml:space="preserve"> </w:t>
+            </w:r>
+            <w:proofErr w:type="spellStart"/>
+            <w:proofErr w:type="gramStart"/>
+            <w:r>
+              <w:rPr>
+                <w:rStyle w:val="CodeInline"/>
+              </w:rPr>
+              <w:t>init</w:t>
+            </w:r>
+            <w:proofErr w:type="spellEnd"/>
+            <w:proofErr w:type="gramEnd"/>
           </w:p>
           <w:p>
             <w:r>
@@ -13783,7 +13969,55 @@
                 <w:sz w:val="21"/>
                 <w:szCs w:val="21"/>
               </w:rPr>
-              <w:t xml:space="preserve">{import('tailwindcss').Config} </w:t>
+              <w:t>{import('</w:t>
+            </w:r>
+            <w:proofErr w:type="spellStart"/>
+            <w:r>
+              <w:rPr>
+                <w:rFonts w:ascii="Consolas" w:hAnsi="Consolas" w:cs="FiraCode Nerd Font Mono"/>
+                <w:i/>
+                <w:iCs/>
+                <w:color w:val="8A653B"/>
+                <w:sz w:val="21"/>
+                <w:szCs w:val="21"/>
+              </w:rPr>
+              <w:t>tailwindcss</w:t>
+            </w:r>
+            <w:proofErr w:type="spellEnd"/>
+            <w:r>
+              <w:rPr>
+                <w:rFonts w:ascii="Consolas" w:hAnsi="Consolas" w:cs="FiraCode Nerd Font Mono"/>
+                <w:i/>
+                <w:iCs/>
+                <w:color w:val="8A653B"/>
+                <w:sz w:val="21"/>
+                <w:szCs w:val="21"/>
+              </w:rPr>
+              <w:t>'</w:t>
+            </w:r>
+            <w:proofErr w:type="gramStart"/>
+            <w:r>
+              <w:rPr>
+                <w:rFonts w:ascii="Consolas" w:hAnsi="Consolas" w:cs="FiraCode Nerd Font Mono"/>
+                <w:i/>
+                <w:iCs/>
+                <w:color w:val="8A653B"/>
+                <w:sz w:val="21"/>
+                <w:szCs w:val="21"/>
+              </w:rPr>
+              <w:t>).Config</w:t>
+            </w:r>
+            <w:proofErr w:type="gramEnd"/>
+            <w:r>
+              <w:rPr>
+                <w:rFonts w:ascii="Consolas" w:hAnsi="Consolas" w:cs="FiraCode Nerd Font Mono"/>
+                <w:i/>
+                <w:iCs/>
+                <w:color w:val="8A653B"/>
+                <w:sz w:val="21"/>
+                <w:szCs w:val="21"/>
+              </w:rPr>
+              <w:t xml:space="preserve">} </w:t>
             </w:r>
             <w:r>
               <w:rPr>
@@ -13807,6 +14041,7 @@
               </w:rPr>
               <w:br/>
             </w:r>
+            <w:proofErr w:type="spellStart"/>
             <w:r>
               <w:rPr>
                 <w:rFonts w:ascii="Consolas" w:hAnsi="Consolas" w:cs="FiraCode Nerd Font Mono"/>
@@ -13827,7 +14062,21 @@
                 <w:sz w:val="21"/>
                 <w:szCs w:val="21"/>
               </w:rPr>
-              <w:t xml:space="preserve">exports </w:t>
+              <w:t>exports</w:t>
+            </w:r>
+            <w:proofErr w:type="spellEnd"/>
+            <w:r>
+              <w:rPr>
+                <w:rFonts w:ascii="Consolas" w:hAnsi="Consolas" w:cs="FiraCode Nerd Font Mono"/>
+                <w:b/>
+                <w:bCs/>
+                <w:i/>
+                <w:iCs/>
+                <w:color w:val="9876AA"/>
+                <w:sz w:val="21"/>
+                <w:szCs w:val="21"/>
+              </w:rPr>
+              <w:t xml:space="preserve"> </w:t>
             </w:r>
             <w:r>
               <w:rPr>
@@ -14155,8 +14404,13 @@
               <w:pStyle w:val="Heading3"/>
             </w:pPr>
             <w:r>
-              <w:t>Create an Input CSS file</w:t>
-            </w:r>
+              <w:t xml:space="preserve">Create an Input CSS </w:t>
+            </w:r>
+            <w:proofErr w:type="gramStart"/>
+            <w:r>
+              <w:t>file</w:t>
+            </w:r>
+            <w:proofErr w:type="gramEnd"/>
           </w:p>
           <w:p>
             <w:r>
@@ -14219,16 +14473,45 @@
             <w:pPr>
               <w:pStyle w:val="Code"/>
             </w:pPr>
-            <w:r>
-              <w:t xml:space="preserve">npx tailwindcss </w:t>
+            <w:proofErr w:type="spellStart"/>
+            <w:r>
+              <w:t>npx</w:t>
+            </w:r>
+            <w:proofErr w:type="spellEnd"/>
+            <w:r>
+              <w:t xml:space="preserve"> </w:t>
+            </w:r>
+            <w:proofErr w:type="spellStart"/>
+            <w:r>
+              <w:t>tailwindcss</w:t>
+            </w:r>
+            <w:proofErr w:type="spellEnd"/>
+            <w:r>
+              <w:t xml:space="preserve"> </w:t>
             </w:r>
             <w:r>
               <w:br/>
-              <w:t xml:space="preserve">-i ./src/input.css </w:t>
+              <w:t>-</w:t>
+            </w:r>
+            <w:proofErr w:type="spellStart"/>
+            <w:r>
+              <w:t>i</w:t>
+            </w:r>
+            <w:proofErr w:type="spellEnd"/>
+            <w:r>
+              <w:t xml:space="preserve"> ./src/input.css </w:t>
             </w:r>
             <w:r>
               <w:br/>
-              <w:t xml:space="preserve">-o ./assets/css/site.css </w:t>
+              <w:t>-o ./assets/</w:t>
+            </w:r>
+            <w:proofErr w:type="spellStart"/>
+            <w:r>
+              <w:t>css</w:t>
+            </w:r>
+            <w:proofErr w:type="spellEnd"/>
+            <w:r>
+              <w:t xml:space="preserve">/site.css </w:t>
             </w:r>
             <w:r>
               <w:br/>
@@ -14284,6 +14567,7 @@
               </w:rPr>
               <w:t xml:space="preserve">&lt;link </w:t>
             </w:r>
+            <w:proofErr w:type="spellStart"/>
             <w:r>
               <w:rPr>
                 <w:rFonts w:ascii="FiraCode Nerd Font Mono" w:hAnsi="FiraCode Nerd Font Mono" w:cs="FiraCode Nerd Font Mono"/>
@@ -14293,6 +14577,7 @@
               </w:rPr>
               <w:t>rel</w:t>
             </w:r>
+            <w:proofErr w:type="spellEnd"/>
             <w:r>
               <w:rPr>
                 <w:rFonts w:ascii="FiraCode Nerd Font Mono" w:hAnsi="FiraCode Nerd Font Mono" w:cs="FiraCode Nerd Font Mono"/>
@@ -14302,6 +14587,7 @@
               </w:rPr>
               <w:t xml:space="preserve">="stylesheet" </w:t>
             </w:r>
+            <w:proofErr w:type="spellStart"/>
             <w:r>
               <w:rPr>
                 <w:rFonts w:ascii="FiraCode Nerd Font Mono" w:hAnsi="FiraCode Nerd Font Mono" w:cs="FiraCode Nerd Font Mono"/>
@@ -14311,6 +14597,7 @@
               </w:rPr>
               <w:t>href</w:t>
             </w:r>
+            <w:proofErr w:type="spellEnd"/>
             <w:r>
               <w:rPr>
                 <w:rFonts w:ascii="FiraCode Nerd Font Mono" w:hAnsi="FiraCode Nerd Font Mono" w:cs="FiraCode Nerd Font Mono"/>
@@ -14318,7 +14605,27 @@
                 <w:sz w:val="23"/>
                 <w:szCs w:val="23"/>
               </w:rPr>
-              <w:t>="./assets/css/site.css"</w:t>
+              <w:t>="./assets/</w:t>
+            </w:r>
+            <w:proofErr w:type="spellStart"/>
+            <w:r>
+              <w:rPr>
+                <w:rFonts w:ascii="FiraCode Nerd Font Mono" w:hAnsi="FiraCode Nerd Font Mono" w:cs="FiraCode Nerd Font Mono"/>
+                <w:color w:val="A5C261"/>
+                <w:sz w:val="23"/>
+                <w:szCs w:val="23"/>
+              </w:rPr>
+              <w:t>css</w:t>
+            </w:r>
+            <w:proofErr w:type="spellEnd"/>
+            <w:r>
+              <w:rPr>
+                <w:rFonts w:ascii="FiraCode Nerd Font Mono" w:hAnsi="FiraCode Nerd Font Mono" w:cs="FiraCode Nerd Font Mono"/>
+                <w:color w:val="A5C261"/>
+                <w:sz w:val="23"/>
+                <w:szCs w:val="23"/>
+              </w:rPr>
+              <w:t>/site.css"</w:t>
             </w:r>
             <w:r>
               <w:rPr>
@@ -14515,12 +14822,20 @@
               <w:rPr>
                 <w:rStyle w:val="IntenseEmphasis"/>
               </w:rPr>
-              <w:t>“feat</w:t>
-            </w:r>
+              <w:t>“</w:t>
+            </w:r>
+            <w:proofErr w:type="gramStart"/>
             <w:r>
               <w:rPr>
                 <w:rStyle w:val="IntenseEmphasis"/>
               </w:rPr>
+              <w:t>feat</w:t>
+            </w:r>
+            <w:proofErr w:type="gramEnd"/>
+            <w:r>
+              <w:rPr>
+                <w:rStyle w:val="IntenseEmphasis"/>
+              </w:rPr>
               <w:t>(phase-5)</w:t>
             </w:r>
             <w:r>
@@ -14529,11 +14844,19 @@
               </w:rPr>
               <w:t xml:space="preserve">: </w:t>
             </w:r>
+            <w:proofErr w:type="spellStart"/>
             <w:r>
               <w:rPr>
                 <w:rStyle w:val="IntenseEmphasis"/>
               </w:rPr>
-              <w:t>TailwindCSS setup</w:t>
+              <w:t>TailwindCSS</w:t>
+            </w:r>
+            <w:proofErr w:type="spellEnd"/>
+            <w:r>
+              <w:rPr>
+                <w:rStyle w:val="IntenseEmphasis"/>
+              </w:rPr>
+              <w:t xml:space="preserve"> setup</w:t>
             </w:r>
             <w:r>
               <w:rPr>
@@ -14630,7 +14953,15 @@
             </w:pPr>
             <w:bookmarkStart w:id="13" w:name="_Toc149583880"/>
             <w:r>
-              <w:t>Integrate TailwindCSS into Development Workflow</w:t>
+              <w:t xml:space="preserve">Integrate </w:t>
+            </w:r>
+            <w:proofErr w:type="spellStart"/>
+            <w:r>
+              <w:t>TailwindCSS</w:t>
+            </w:r>
+            <w:proofErr w:type="spellEnd"/>
+            <w:r>
+              <w:t xml:space="preserve"> into Development Workflow</w:t>
             </w:r>
             <w:bookmarkEnd w:id="13"/>
           </w:p>
@@ -14643,7 +14974,19 @@
                 <w:rPr>
                   <w:rStyle w:val="Hyperlink"/>
                 </w:rPr>
-                <w:t>https://components.dev.screencraft.net.au</w:t>
+                <w:t>https://components.d</w:t>
+              </w:r>
+              <w:r>
+                <w:rPr>
+                  <w:rStyle w:val="Hyperlink"/>
+                </w:rPr>
+                <w:t>e</w:t>
+              </w:r>
+              <w:r>
+                <w:rPr>
+                  <w:rStyle w:val="Hyperlink"/>
+                </w:rPr>
+                <w:t>v.screencraft.net.au</w:t>
               </w:r>
             </w:hyperlink>
             <w:r>
@@ -14941,8 +15284,16 @@
               <w:rPr>
                 <w:rStyle w:val="IntenseEmphasis"/>
               </w:rPr>
-              <w:t>“feat</w:t>
-            </w:r>
+              <w:t>“</w:t>
+            </w:r>
+            <w:proofErr w:type="gramStart"/>
+            <w:r>
+              <w:rPr>
+                <w:rStyle w:val="IntenseEmphasis"/>
+              </w:rPr>
+              <w:t>feat</w:t>
+            </w:r>
+            <w:proofErr w:type="gramEnd"/>
             <w:r>
               <w:rPr>
                 <w:rStyle w:val="IntenseEmphasis"/>
@@ -15039,7 +15390,15 @@
             <w:bookmarkStart w:id="14" w:name="_Toc149583881"/>
             <w:bookmarkStart w:id="15" w:name="_Toc143586967"/>
             <w:r>
-              <w:t>Integrate TailwindCSS into Development Workflow</w:t>
+              <w:t xml:space="preserve">Integrate </w:t>
+            </w:r>
+            <w:proofErr w:type="spellStart"/>
+            <w:r>
+              <w:t>TailwindCSS</w:t>
+            </w:r>
+            <w:proofErr w:type="spellEnd"/>
+            <w:r>
+              <w:t xml:space="preserve"> into Development Workflow</w:t>
             </w:r>
             <w:bookmarkEnd w:id="14"/>
           </w:p>
@@ -15108,7 +15467,15 @@
           </w:p>
           <w:p>
             <w:r>
-              <w:t>In this phase you will be adding the TailwindCSS classes to the dashboard code.</w:t>
+              <w:t xml:space="preserve">In this phase you will be adding the </w:t>
+            </w:r>
+            <w:proofErr w:type="spellStart"/>
+            <w:r>
+              <w:t>TailwindCSS</w:t>
+            </w:r>
+            <w:proofErr w:type="spellEnd"/>
+            <w:r>
+              <w:t xml:space="preserve"> classes to the dashboard code.</w:t>
             </w:r>
           </w:p>
           <w:p>
@@ -15177,8 +15544,30 @@
                     <w:rPr>
                       <w:rStyle w:val="Emphasis"/>
                     </w:rPr>
-                    <w:t>feat(phase-5): Implement header using TailwindCSS</w:t>
+                    <w:t>feat(</w:t>
                   </w:r>
+                  <w:proofErr w:type="gramStart"/>
+                  <w:r>
+                    <w:rPr>
+                      <w:rStyle w:val="Emphasis"/>
+                    </w:rPr>
+                    <w:t>phase-5</w:t>
+                  </w:r>
+                  <w:proofErr w:type="gramEnd"/>
+                  <w:r>
+                    <w:rPr>
+                      <w:rStyle w:val="Emphasis"/>
+                    </w:rPr>
+                    <w:t xml:space="preserve">): Implement header using </w:t>
+                  </w:r>
+                  <w:proofErr w:type="spellStart"/>
+                  <w:r>
+                    <w:rPr>
+                      <w:rStyle w:val="Emphasis"/>
+                    </w:rPr>
+                    <w:t>TailwindCSS</w:t>
+                  </w:r>
+                  <w:proofErr w:type="spellEnd"/>
                 </w:p>
               </w:tc>
             </w:tr>
@@ -15208,8 +15597,16 @@
                     <w:rPr>
                       <w:rStyle w:val="Emphasis"/>
                     </w:rPr>
-                    <w:t>feat(phase-5</w:t>
+                    <w:t>feat(</w:t>
                   </w:r>
+                  <w:proofErr w:type="gramStart"/>
+                  <w:r>
+                    <w:rPr>
+                      <w:rStyle w:val="Emphasis"/>
+                    </w:rPr>
+                    <w:t>phase-5</w:t>
+                  </w:r>
+                  <w:proofErr w:type="gramEnd"/>
                   <w:r>
                     <w:rPr>
                       <w:rStyle w:val="Emphasis"/>
@@ -15248,7 +15645,21 @@
                     <w:rPr>
                       <w:rStyle w:val="Emphasis"/>
                     </w:rPr>
-                    <w:t xml:space="preserve">feat(phase-5): Implement navigation </w:t>
+                    <w:t>feat(</w:t>
+                  </w:r>
+                  <w:proofErr w:type="gramStart"/>
+                  <w:r>
+                    <w:rPr>
+                      <w:rStyle w:val="Emphasis"/>
+                    </w:rPr>
+                    <w:t>phase-5</w:t>
+                  </w:r>
+                  <w:proofErr w:type="gramEnd"/>
+                  <w:r>
+                    <w:rPr>
+                      <w:rStyle w:val="Emphasis"/>
+                    </w:rPr>
+                    <w:t xml:space="preserve">): Implement navigation </w:t>
                   </w:r>
                   <w:r>
                     <w:rPr>
@@ -15287,11 +15698,19 @@
                       <w:rStyle w:val="Emphasis"/>
                     </w:rPr>
                   </w:pPr>
+                  <w:proofErr w:type="gramStart"/>
                   <w:r>
                     <w:rPr>
                       <w:rStyle w:val="Emphasis"/>
                     </w:rPr>
-                    <w:t>FEAT(phase-5): Implement footer</w:t>
+                    <w:t>FEAT(</w:t>
+                  </w:r>
+                  <w:proofErr w:type="gramEnd"/>
+                  <w:r>
+                    <w:rPr>
+                      <w:rStyle w:val="Emphasis"/>
+                    </w:rPr>
+                    <w:t>phase-5): Implement footer</w:t>
                   </w:r>
                 </w:p>
               </w:tc>
@@ -15322,7 +15741,21 @@
                     <w:rPr>
                       <w:rStyle w:val="Emphasis"/>
                     </w:rPr>
-                    <w:t xml:space="preserve">feat(phase-5): Implement test card </w:t>
+                    <w:t>feat(</w:t>
+                  </w:r>
+                  <w:proofErr w:type="gramStart"/>
+                  <w:r>
+                    <w:rPr>
+                      <w:rStyle w:val="Emphasis"/>
+                    </w:rPr>
+                    <w:t>phase-5</w:t>
+                  </w:r>
+                  <w:proofErr w:type="gramEnd"/>
+                  <w:r>
+                    <w:rPr>
+                      <w:rStyle w:val="Emphasis"/>
+                    </w:rPr>
+                    <w:t xml:space="preserve">): Implement test card </w:t>
                   </w:r>
                   <w:r>
                     <w:rPr>
@@ -15375,7 +15808,21 @@
                     <w:rPr>
                       <w:rStyle w:val="Emphasis"/>
                     </w:rPr>
-                    <w:t>feat(phase-5): Implement dashboard</w:t>
+                    <w:t>feat(</w:t>
+                  </w:r>
+                  <w:proofErr w:type="gramStart"/>
+                  <w:r>
+                    <w:rPr>
+                      <w:rStyle w:val="Emphasis"/>
+                    </w:rPr>
+                    <w:t>phase-5</w:t>
+                  </w:r>
+                  <w:proofErr w:type="gramEnd"/>
+                  <w:r>
+                    <w:rPr>
+                      <w:rStyle w:val="Emphasis"/>
+                    </w:rPr>
+                    <w:t>): Implement dashboard</w:t>
                   </w:r>
                 </w:p>
               </w:tc>
@@ -15415,7 +15862,21 @@
                     <w:rPr>
                       <w:rStyle w:val="Emphasis"/>
                     </w:rPr>
-                    <w:t>eat(phase-5): Add copyright page</w:t>
+                    <w:t>eat(</w:t>
+                  </w:r>
+                  <w:proofErr w:type="gramStart"/>
+                  <w:r>
+                    <w:rPr>
+                      <w:rStyle w:val="Emphasis"/>
+                    </w:rPr>
+                    <w:t>phase-5</w:t>
+                  </w:r>
+                  <w:proofErr w:type="gramEnd"/>
+                  <w:r>
+                    <w:rPr>
+                      <w:rStyle w:val="Emphasis"/>
+                    </w:rPr>
+                    <w:t>): Add copyright page</w:t>
                   </w:r>
                 </w:p>
                 <w:p>
@@ -15586,8 +16047,13 @@
                 <w:numId w:val="37"/>
               </w:numPr>
             </w:pPr>
-            <w:r>
-              <w:t>Cyberduck (MacOS)</w:t>
+            <w:proofErr w:type="spellStart"/>
+            <w:r>
+              <w:t>Cyberduck</w:t>
+            </w:r>
+            <w:proofErr w:type="spellEnd"/>
+            <w:r>
+              <w:t xml:space="preserve"> (MacOS)</w:t>
             </w:r>
           </w:p>
           <w:p>
@@ -15711,6 +16177,7 @@
             <w:r>
               <w:t xml:space="preserve"> folder inside </w:t>
             </w:r>
+            <w:proofErr w:type="gramStart"/>
             <w:r>
               <w:rPr>
                 <w:rStyle w:val="CodeInline"/>
@@ -15723,6 +16190,7 @@
               </w:rPr>
               <w:t>5</w:t>
             </w:r>
+            <w:proofErr w:type="gramEnd"/>
             <w:r>
               <w:t>.</w:t>
             </w:r>
@@ -15814,12 +16282,14 @@
                 <w:numId w:val="53"/>
               </w:numPr>
             </w:pPr>
+            <w:proofErr w:type="gramStart"/>
             <w:r>
               <w:rPr>
                 <w:rStyle w:val="CodeInline"/>
               </w:rPr>
               <w:t>.git</w:t>
             </w:r>
+            <w:proofErr w:type="gramEnd"/>
           </w:p>
           <w:p>
             <w:pPr>
@@ -15857,12 +16327,14 @@
             <w:r>
               <w:t xml:space="preserve"> folder inside </w:t>
             </w:r>
+            <w:proofErr w:type="gramStart"/>
             <w:r>
               <w:rPr>
                 <w:rStyle w:val="CodeInline"/>
               </w:rPr>
               <w:t>phase-5</w:t>
             </w:r>
+            <w:proofErr w:type="gramEnd"/>
             <w:r>
               <w:t>.</w:t>
             </w:r>
@@ -15877,6 +16349,7 @@
             <w:r>
               <w:t xml:space="preserve">are part of your </w:t>
             </w:r>
+            <w:proofErr w:type="gramStart"/>
             <w:r>
               <w:t>“</w:t>
             </w:r>
@@ -15886,6 +16359,7 @@
               </w:rPr>
               <w:t>.gitignore</w:t>
             </w:r>
+            <w:proofErr w:type="gramEnd"/>
             <w:r>
               <w:t>” file in the repository.</w:t>
             </w:r>
@@ -15917,14 +16391,22 @@
               <w:rPr>
                 <w:rStyle w:val="IntenseEmphasis"/>
               </w:rPr>
-              <w:t xml:space="preserve"> (phase-</w:t>
-            </w:r>
+              <w:t xml:space="preserve"> (</w:t>
+            </w:r>
+            <w:proofErr w:type="gramStart"/>
             <w:r>
               <w:rPr>
                 <w:rStyle w:val="IntenseEmphasis"/>
               </w:rPr>
+              <w:t>phase-</w:t>
+            </w:r>
+            <w:r>
+              <w:rPr>
+                <w:rStyle w:val="IntenseEmphasis"/>
+              </w:rPr>
               <w:t>5</w:t>
             </w:r>
+            <w:proofErr w:type="gramEnd"/>
             <w:r>
               <w:rPr>
                 <w:rStyle w:val="IntenseEmphasis"/>
@@ -16024,8 +16506,13 @@
               <w:t xml:space="preserve"> of site upload </w:t>
             </w:r>
             <w:r>
-              <w:t>being performed</w:t>
-            </w:r>
+              <w:t xml:space="preserve">being </w:t>
+            </w:r>
+            <w:proofErr w:type="gramStart"/>
+            <w:r>
+              <w:t>performed</w:t>
+            </w:r>
+            <w:proofErr w:type="gramEnd"/>
           </w:p>
           <w:p>
             <w:pPr>
@@ -16144,7 +16631,15 @@
           </w:p>
           <w:p>
             <w:r>
-              <w:t>We have not listed Linux browsers, so if you are testing on a linux system, please verify your selection with your lecturer.</w:t>
+              <w:t xml:space="preserve">We have not listed Linux browsers, so if you are testing on a </w:t>
+            </w:r>
+            <w:proofErr w:type="spellStart"/>
+            <w:r>
+              <w:t>linux</w:t>
+            </w:r>
+            <w:proofErr w:type="spellEnd"/>
+            <w:r>
+              <w:t xml:space="preserve"> system, please verify your selection with your lecturer.</w:t>
             </w:r>
           </w:p>
           <w:tbl>
@@ -16319,9 +16814,11 @@
                   <w:tcW w:w="2460" w:type="dxa"/>
                 </w:tcPr>
                 <w:p>
+                  <w:proofErr w:type="spellStart"/>
                   <w:r>
                     <w:t>Webkit</w:t>
                   </w:r>
+                  <w:proofErr w:type="spellEnd"/>
                 </w:p>
               </w:tc>
               <w:tc>
@@ -16446,14 +16943,22 @@
               <w:rPr>
                 <w:rStyle w:val="IntenseEmphasis"/>
               </w:rPr>
-              <w:t xml:space="preserve"> (phase-</w:t>
-            </w:r>
+              <w:t xml:space="preserve"> (</w:t>
+            </w:r>
+            <w:proofErr w:type="gramStart"/>
             <w:r>
               <w:rPr>
                 <w:rStyle w:val="IntenseEmphasis"/>
               </w:rPr>
+              <w:t>phase-</w:t>
+            </w:r>
+            <w:r>
+              <w:rPr>
+                <w:rStyle w:val="IntenseEmphasis"/>
+              </w:rPr>
               <w:t>5</w:t>
             </w:r>
+            <w:proofErr w:type="gramEnd"/>
             <w:r>
               <w:rPr>
                 <w:rStyle w:val="IntenseEmphasis"/>
@@ -16610,7 +17115,15 @@
               <w:t>Obtain their feedback</w:t>
             </w:r>
             <w:r>
-              <w:t xml:space="preserve">, update your work as required based on their feedback, ensuring all changes are notes as semantic commits using the “fix:…” </w:t>
+              <w:t>, update your work as required based on their feedback, ensuring all changes are notes as semantic commits using the “</w:t>
+            </w:r>
+            <w:proofErr w:type="gramStart"/>
+            <w:r>
+              <w:t>fix:…</w:t>
+            </w:r>
+            <w:proofErr w:type="gramEnd"/>
+            <w:r>
+              <w:t xml:space="preserve">” </w:t>
             </w:r>
             <w:r>
               <w:t>tag at the start.</w:t>
@@ -16752,8 +17265,13 @@
               <w:textAlignment w:val="baseline"/>
             </w:pPr>
             <w:r>
-              <w:t>Compress the portfolio folder using 7-Zip</w:t>
-            </w:r>
+              <w:t>Compress the portfolio folder using 7-</w:t>
+            </w:r>
+            <w:proofErr w:type="gramStart"/>
+            <w:r>
+              <w:t>Zip</w:t>
+            </w:r>
+            <w:proofErr w:type="gramEnd"/>
           </w:p>
           <w:p>
             <w:pPr>
@@ -16827,12 +17345,14 @@
               </w:rPr>
               <w:t xml:space="preserve"> </w:t>
             </w:r>
+            <w:proofErr w:type="gramStart"/>
             <w:r>
               <w:rPr>
                 <w:szCs w:val="22"/>
               </w:rPr>
               <w:t>item</w:t>
             </w:r>
+            <w:proofErr w:type="gramEnd"/>
           </w:p>
           <w:p>
             <w:pPr>
@@ -17798,8 +18318,13 @@
               <w:cnfStyle w:val="000000000000" w:firstRow="0" w:lastRow="0" w:firstColumn="0" w:lastColumn="0" w:oddVBand="0" w:evenVBand="0" w:oddHBand="0" w:evenHBand="0" w:firstRowFirstColumn="0" w:firstRowLastColumn="0" w:lastRowFirstColumn="0" w:lastRowLastColumn="0"/>
             </w:pPr>
             <w:r>
-              <w:t>.js</w:t>
-            </w:r>
+              <w:t>.</w:t>
+            </w:r>
+            <w:proofErr w:type="spellStart"/>
+            <w:r>
+              <w:t>js</w:t>
+            </w:r>
+            <w:proofErr w:type="spellEnd"/>
           </w:p>
         </w:tc>
       </w:tr>
@@ -17828,8 +18353,13 @@
               <w:cnfStyle w:val="000000100000" w:firstRow="0" w:lastRow="0" w:firstColumn="0" w:lastColumn="0" w:oddVBand="0" w:evenVBand="0" w:oddHBand="1" w:evenHBand="0" w:firstRowFirstColumn="0" w:firstRowLastColumn="0" w:lastRowFirstColumn="0" w:lastRowLastColumn="0"/>
             </w:pPr>
             <w:r>
-              <w:t>.css</w:t>
-            </w:r>
+              <w:t>.</w:t>
+            </w:r>
+            <w:proofErr w:type="spellStart"/>
+            <w:r>
+              <w:t>css</w:t>
+            </w:r>
+            <w:proofErr w:type="spellEnd"/>
           </w:p>
         </w:tc>
       </w:tr>
@@ -17887,8 +18417,13 @@
               <w:cnfStyle w:val="000000100000" w:firstRow="0" w:lastRow="0" w:firstColumn="0" w:lastColumn="0" w:oddVBand="0" w:evenVBand="0" w:oddHBand="1" w:evenHBand="0" w:firstRowFirstColumn="0" w:firstRowLastColumn="0" w:lastRowFirstColumn="0" w:lastRowLastColumn="0"/>
             </w:pPr>
             <w:r>
-              <w:t>.js</w:t>
-            </w:r>
+              <w:t>.</w:t>
+            </w:r>
+            <w:proofErr w:type="spellStart"/>
+            <w:r>
+              <w:t>js</w:t>
+            </w:r>
+            <w:proofErr w:type="spellEnd"/>
           </w:p>
         </w:tc>
       </w:tr>
@@ -17915,9 +18450,16 @@
             <w:pPr>
               <w:cnfStyle w:val="000000000000" w:firstRow="0" w:lastRow="0" w:firstColumn="0" w:lastColumn="0" w:oddVBand="0" w:evenVBand="0" w:oddHBand="0" w:evenHBand="0" w:firstRowFirstColumn="0" w:firstRowLastColumn="0" w:lastRowFirstColumn="0" w:lastRowLastColumn="0"/>
             </w:pPr>
-            <w:r>
-              <w:t>.jsx</w:t>
-            </w:r>
+            <w:proofErr w:type="gramStart"/>
+            <w:r>
+              <w:t>.</w:t>
+            </w:r>
+            <w:proofErr w:type="spellStart"/>
+            <w:r>
+              <w:t>jsx</w:t>
+            </w:r>
+            <w:proofErr w:type="spellEnd"/>
+            <w:proofErr w:type="gramEnd"/>
           </w:p>
         </w:tc>
       </w:tr>
@@ -17946,8 +18488,13 @@
               <w:cnfStyle w:val="000000100000" w:firstRow="0" w:lastRow="0" w:firstColumn="0" w:lastColumn="0" w:oddVBand="0" w:evenVBand="0" w:oddHBand="1" w:evenHBand="0" w:firstRowFirstColumn="0" w:firstRowLastColumn="0" w:lastRowFirstColumn="0" w:lastRowLastColumn="0"/>
             </w:pPr>
             <w:r>
-              <w:t>.py</w:t>
-            </w:r>
+              <w:t>.</w:t>
+            </w:r>
+            <w:proofErr w:type="spellStart"/>
+            <w:r>
+              <w:t>py</w:t>
+            </w:r>
+            <w:proofErr w:type="spellEnd"/>
           </w:p>
         </w:tc>
       </w:tr>
@@ -17974,9 +18521,16 @@
             <w:pPr>
               <w:cnfStyle w:val="000000000000" w:firstRow="0" w:lastRow="0" w:firstColumn="0" w:lastColumn="0" w:oddVBand="0" w:evenVBand="0" w:oddHBand="0" w:evenHBand="0" w:firstRowFirstColumn="0" w:firstRowLastColumn="0" w:lastRowFirstColumn="0" w:lastRowLastColumn="0"/>
             </w:pPr>
-            <w:r>
-              <w:t>.json</w:t>
-            </w:r>
+            <w:proofErr w:type="gramStart"/>
+            <w:r>
+              <w:t>.</w:t>
+            </w:r>
+            <w:proofErr w:type="spellStart"/>
+            <w:r>
+              <w:t>json</w:t>
+            </w:r>
+            <w:proofErr w:type="spellEnd"/>
+            <w:proofErr w:type="gramEnd"/>
           </w:p>
         </w:tc>
       </w:tr>
@@ -18201,7 +18755,15 @@
         </w:r>
       </w:hyperlink>
       <w:r>
-        <w:t xml:space="preserve"> and search for TailwindCSS.</w:t>
+        <w:t xml:space="preserve"> and search for </w:t>
+      </w:r>
+      <w:proofErr w:type="spellStart"/>
+      <w:r>
+        <w:t>TailwindCSS</w:t>
+      </w:r>
+      <w:proofErr w:type="spellEnd"/>
+      <w:r>
+        <w:t>.</w:t>
       </w:r>
     </w:p>
     <w:p/>
@@ -36823,6 +37385,7 @@
     <w:rsid w:val="00525E85"/>
     <w:rsid w:val="0056000B"/>
     <w:rsid w:val="00595B23"/>
+    <w:rsid w:val="005D032E"/>
     <w:rsid w:val="00640AAD"/>
     <w:rsid w:val="00640DCB"/>
     <w:rsid w:val="007012D0"/>
@@ -36833,7 +37396,6 @@
     <w:rsid w:val="00964706"/>
     <w:rsid w:val="00981856"/>
     <w:rsid w:val="00AB560F"/>
-    <w:rsid w:val="00B348F1"/>
     <w:rsid w:val="00BC546E"/>
     <w:rsid w:val="00BD0837"/>
     <w:rsid w:val="00CE151D"/>

</xml_diff>

<commit_message>
fix (lecturer comment): removed phase-4 code from phase-5
</commit_message>
<xml_diff>
--- a/phase-5/C-WT-AT2-POR-Phase-5.docx
+++ b/phase-5/C-WT-AT2-POR-Phase-5.docx
@@ -4411,6 +4411,7 @@
                   <w14:uncheckedState w14:val="2610" w14:font="MS Gothic"/>
                 </w14:checkbox>
               </w:sdtPr>
+              <w:sdtEndPr/>
               <w:sdtContent>
                 <w:r>
                   <w:rPr>
@@ -4518,6 +4519,7 @@
                   <w14:uncheckedState w14:val="2610" w14:font="MS Gothic"/>
                 </w14:checkbox>
               </w:sdtPr>
+              <w:sdtEndPr/>
               <w:sdtContent>
                 <w:r>
                   <w:rPr>
@@ -4649,6 +4651,7 @@
                   <w14:uncheckedState w14:val="2610" w14:font="MS Gothic"/>
                 </w14:checkbox>
               </w:sdtPr>
+              <w:sdtEndPr/>
               <w:sdtContent>
                 <w:r>
                   <w:rPr>
@@ -4757,6 +4760,7 @@
                   <w14:uncheckedState w14:val="2610" w14:font="MS Gothic"/>
                 </w14:checkbox>
               </w:sdtPr>
+              <w:sdtEndPr/>
               <w:sdtContent>
                 <w:r>
                   <w:rPr>
@@ -14499,7 +14503,15 @@
             </w:r>
             <w:proofErr w:type="spellEnd"/>
             <w:r>
-              <w:t xml:space="preserve"> ./src/input.css </w:t>
+              <w:t xml:space="preserve"> ./</w:t>
+            </w:r>
+            <w:proofErr w:type="spellStart"/>
+            <w:r>
+              <w:t>src</w:t>
+            </w:r>
+            <w:proofErr w:type="spellEnd"/>
+            <w:r>
+              <w:t xml:space="preserve">/input.css </w:t>
             </w:r>
             <w:r>
               <w:br/>
@@ -14752,7 +14764,7 @@
                 <w:noProof/>
               </w:rPr>
               <w:drawing>
-                <wp:inline distT="0" distB="0" distL="0" distR="0" wp14:anchorId="64BA9982" wp14:editId="3FFFC1EE">
+                <wp:inline distT="0" distB="0" distL="0" distR="0" wp14:anchorId="64BA9982" wp14:editId="525FD2EF">
                   <wp:extent cx="5286375" cy="3138805"/>
                   <wp:effectExtent l="0" t="0" r="0" b="0"/>
                   <wp:docPr id="2035082171" name="Picture 1"/>
@@ -14974,19 +14986,7 @@
                 <w:rPr>
                   <w:rStyle w:val="Hyperlink"/>
                 </w:rPr>
-                <w:t>https://components.d</w:t>
-              </w:r>
-              <w:r>
-                <w:rPr>
-                  <w:rStyle w:val="Hyperlink"/>
-                </w:rPr>
-                <w:t>e</w:t>
-              </w:r>
-              <w:r>
-                <w:rPr>
-                  <w:rStyle w:val="Hyperlink"/>
-                </w:rPr>
-                <w:t>v.screencraft.net.au</w:t>
+                <w:t>https://components.dev.screencraft.net.au</w:t>
               </w:r>
             </w:hyperlink>
             <w:r>
@@ -16490,7 +16490,61 @@
               <w:t>Add screenshots of your FTP Configuration</w:t>
             </w:r>
           </w:p>
-          <w:p/>
+          <w:p>
+            <w:r>
+              <w:rPr>
+                <w:noProof/>
+              </w:rPr>
+              <w:drawing>
+                <wp:inline distT="0" distB="0" distL="0" distR="0" wp14:anchorId="30C4186E" wp14:editId="298B9655">
+                  <wp:extent cx="4798695" cy="3248025"/>
+                  <wp:effectExtent l="0" t="0" r="1905" b="9525"/>
+                  <wp:docPr id="1470112397" name="Picture 1"/>
+                  <wp:cNvGraphicFramePr>
+                    <a:graphicFrameLocks xmlns:a="http://schemas.openxmlformats.org/drawingml/2006/main" noChangeAspect="1"/>
+                  </wp:cNvGraphicFramePr>
+                  <a:graphic xmlns:a="http://schemas.openxmlformats.org/drawingml/2006/main">
+                    <a:graphicData uri="http://schemas.openxmlformats.org/drawingml/2006/picture">
+                      <pic:pic xmlns:pic="http://schemas.openxmlformats.org/drawingml/2006/picture">
+                        <pic:nvPicPr>
+                          <pic:cNvPr id="0" name="Picture 1"/>
+                          <pic:cNvPicPr>
+                            <a:picLocks noChangeAspect="1" noChangeArrowheads="1"/>
+                          </pic:cNvPicPr>
+                        </pic:nvPicPr>
+                        <pic:blipFill>
+                          <a:blip r:embed="rId20">
+                            <a:extLst>
+                              <a:ext uri="{28A0092B-C50C-407E-A947-70E740481C1C}">
+                                <a14:useLocalDpi xmlns:a14="http://schemas.microsoft.com/office/drawing/2010/main" val="0"/>
+                              </a:ext>
+                            </a:extLst>
+                          </a:blip>
+                          <a:srcRect/>
+                          <a:stretch>
+                            <a:fillRect/>
+                          </a:stretch>
+                        </pic:blipFill>
+                        <pic:spPr bwMode="auto">
+                          <a:xfrm>
+                            <a:off x="0" y="0"/>
+                            <a:ext cx="4798695" cy="3248025"/>
+                          </a:xfrm>
+                          <a:prstGeom prst="rect">
+                            <a:avLst/>
+                          </a:prstGeom>
+                          <a:noFill/>
+                          <a:ln>
+                            <a:noFill/>
+                          </a:ln>
+                        </pic:spPr>
+                      </pic:pic>
+                    </a:graphicData>
+                  </a:graphic>
+                </wp:inline>
+              </w:drawing>
+            </w:r>
+          </w:p>
           <w:p/>
           <w:p>
             <w:pPr>
@@ -16525,6 +16579,59 @@
               <w:spacing w:line="312" w:lineRule="auto"/>
               <w:textAlignment w:val="baseline"/>
             </w:pPr>
+            <w:r>
+              <w:rPr>
+                <w:noProof/>
+              </w:rPr>
+              <w:drawing>
+                <wp:inline distT="0" distB="0" distL="0" distR="0" wp14:anchorId="79961B80" wp14:editId="28182F5A">
+                  <wp:extent cx="4791710" cy="2252980"/>
+                  <wp:effectExtent l="0" t="0" r="8890" b="0"/>
+                  <wp:docPr id="741084428" name="Picture 2"/>
+                  <wp:cNvGraphicFramePr>
+                    <a:graphicFrameLocks xmlns:a="http://schemas.openxmlformats.org/drawingml/2006/main" noChangeAspect="1"/>
+                  </wp:cNvGraphicFramePr>
+                  <a:graphic xmlns:a="http://schemas.openxmlformats.org/drawingml/2006/main">
+                    <a:graphicData uri="http://schemas.openxmlformats.org/drawingml/2006/picture">
+                      <pic:pic xmlns:pic="http://schemas.openxmlformats.org/drawingml/2006/picture">
+                        <pic:nvPicPr>
+                          <pic:cNvPr id="0" name="Picture 2"/>
+                          <pic:cNvPicPr>
+                            <a:picLocks noChangeAspect="1" noChangeArrowheads="1"/>
+                          </pic:cNvPicPr>
+                        </pic:nvPicPr>
+                        <pic:blipFill>
+                          <a:blip r:embed="rId21" cstate="print">
+                            <a:extLst>
+                              <a:ext uri="{28A0092B-C50C-407E-A947-70E740481C1C}">
+                                <a14:useLocalDpi xmlns:a14="http://schemas.microsoft.com/office/drawing/2010/main" val="0"/>
+                              </a:ext>
+                            </a:extLst>
+                          </a:blip>
+                          <a:srcRect/>
+                          <a:stretch>
+                            <a:fillRect/>
+                          </a:stretch>
+                        </pic:blipFill>
+                        <pic:spPr bwMode="auto">
+                          <a:xfrm>
+                            <a:off x="0" y="0"/>
+                            <a:ext cx="4791710" cy="2252980"/>
+                          </a:xfrm>
+                          <a:prstGeom prst="rect">
+                            <a:avLst/>
+                          </a:prstGeom>
+                          <a:noFill/>
+                          <a:ln>
+                            <a:noFill/>
+                          </a:ln>
+                        </pic:spPr>
+                      </pic:pic>
+                    </a:graphicData>
+                  </a:graphic>
+                </wp:inline>
+              </w:drawing>
+            </w:r>
           </w:p>
           <w:p>
             <w:pPr>
@@ -17016,6 +17123,7 @@
                 <w:sz w:val="48"/>
                 <w:szCs w:val="48"/>
               </w:rPr>
+              <w:lastRenderedPageBreak/>
               <w:t>A0</w:t>
             </w:r>
             <w:r>
@@ -17042,7 +17150,117 @@
               <w:t xml:space="preserve">Which Browsers did you select? </w:t>
             </w:r>
           </w:p>
-          <w:p/>
+          <w:p>
+            <w:r>
+              <w:t>Chrome, Firefox</w:t>
+            </w:r>
+            <w:r>
+              <w:rPr>
+                <w:noProof/>
+              </w:rPr>
+              <w:drawing>
+                <wp:inline distT="0" distB="0" distL="0" distR="0" wp14:anchorId="67E7434F" wp14:editId="5B17FB63">
+                  <wp:extent cx="4798695" cy="2333625"/>
+                  <wp:effectExtent l="0" t="0" r="1905" b="9525"/>
+                  <wp:docPr id="1583188866" name="Picture 3"/>
+                  <wp:cNvGraphicFramePr>
+                    <a:graphicFrameLocks xmlns:a="http://schemas.openxmlformats.org/drawingml/2006/main" noChangeAspect="1"/>
+                  </wp:cNvGraphicFramePr>
+                  <a:graphic xmlns:a="http://schemas.openxmlformats.org/drawingml/2006/main">
+                    <a:graphicData uri="http://schemas.openxmlformats.org/drawingml/2006/picture">
+                      <pic:pic xmlns:pic="http://schemas.openxmlformats.org/drawingml/2006/picture">
+                        <pic:nvPicPr>
+                          <pic:cNvPr id="0" name="Picture 3"/>
+                          <pic:cNvPicPr>
+                            <a:picLocks noChangeAspect="1" noChangeArrowheads="1"/>
+                          </pic:cNvPicPr>
+                        </pic:nvPicPr>
+                        <pic:blipFill>
+                          <a:blip r:embed="rId22" cstate="print">
+                            <a:extLst>
+                              <a:ext uri="{28A0092B-C50C-407E-A947-70E740481C1C}">
+                                <a14:useLocalDpi xmlns:a14="http://schemas.microsoft.com/office/drawing/2010/main" val="0"/>
+                              </a:ext>
+                            </a:extLst>
+                          </a:blip>
+                          <a:srcRect/>
+                          <a:stretch>
+                            <a:fillRect/>
+                          </a:stretch>
+                        </pic:blipFill>
+                        <pic:spPr bwMode="auto">
+                          <a:xfrm>
+                            <a:off x="0" y="0"/>
+                            <a:ext cx="4798695" cy="2333625"/>
+                          </a:xfrm>
+                          <a:prstGeom prst="rect">
+                            <a:avLst/>
+                          </a:prstGeom>
+                          <a:noFill/>
+                          <a:ln>
+                            <a:noFill/>
+                          </a:ln>
+                        </pic:spPr>
+                      </pic:pic>
+                    </a:graphicData>
+                  </a:graphic>
+                </wp:inline>
+              </w:drawing>
+            </w:r>
+            <w:r>
+              <w:rPr>
+                <w:noProof/>
+              </w:rPr>
+              <w:drawing>
+                <wp:inline distT="0" distB="0" distL="0" distR="0" wp14:anchorId="64A355F9" wp14:editId="3C887C5E">
+                  <wp:extent cx="4784090" cy="2582545"/>
+                  <wp:effectExtent l="0" t="0" r="0" b="8255"/>
+                  <wp:docPr id="1614088113" name="Picture 4"/>
+                  <wp:cNvGraphicFramePr>
+                    <a:graphicFrameLocks xmlns:a="http://schemas.openxmlformats.org/drawingml/2006/main" noChangeAspect="1"/>
+                  </wp:cNvGraphicFramePr>
+                  <a:graphic xmlns:a="http://schemas.openxmlformats.org/drawingml/2006/main">
+                    <a:graphicData uri="http://schemas.openxmlformats.org/drawingml/2006/picture">
+                      <pic:pic xmlns:pic="http://schemas.openxmlformats.org/drawingml/2006/picture">
+                        <pic:nvPicPr>
+                          <pic:cNvPr id="0" name="Picture 4"/>
+                          <pic:cNvPicPr>
+                            <a:picLocks noChangeAspect="1" noChangeArrowheads="1"/>
+                          </pic:cNvPicPr>
+                        </pic:nvPicPr>
+                        <pic:blipFill>
+                          <a:blip r:embed="rId23" cstate="print">
+                            <a:extLst>
+                              <a:ext uri="{28A0092B-C50C-407E-A947-70E740481C1C}">
+                                <a14:useLocalDpi xmlns:a14="http://schemas.microsoft.com/office/drawing/2010/main" val="0"/>
+                              </a:ext>
+                            </a:extLst>
+                          </a:blip>
+                          <a:srcRect/>
+                          <a:stretch>
+                            <a:fillRect/>
+                          </a:stretch>
+                        </pic:blipFill>
+                        <pic:spPr bwMode="auto">
+                          <a:xfrm>
+                            <a:off x="0" y="0"/>
+                            <a:ext cx="4784090" cy="2582545"/>
+                          </a:xfrm>
+                          <a:prstGeom prst="rect">
+                            <a:avLst/>
+                          </a:prstGeom>
+                          <a:noFill/>
+                          <a:ln>
+                            <a:noFill/>
+                          </a:ln>
+                        </pic:spPr>
+                      </pic:pic>
+                    </a:graphicData>
+                  </a:graphic>
+                </wp:inline>
+              </w:drawing>
+            </w:r>
+          </w:p>
           <w:p/>
           <w:p/>
           <w:p/>
@@ -17578,7 +17796,7 @@
           <w:szCs w:val="22"/>
         </w:rPr>
       </w:pPr>
-      <w:hyperlink r:id="rId20" w:history="1">
+      <w:hyperlink r:id="rId24" w:history="1">
         <w:r>
           <w:rPr>
             <w:rStyle w:val="Hyperlink"/>
@@ -17599,7 +17817,7 @@
           <w:szCs w:val="22"/>
         </w:rPr>
       </w:pPr>
-      <w:hyperlink r:id="rId21" w:history="1">
+      <w:hyperlink r:id="rId25" w:history="1">
         <w:r>
           <w:rPr>
             <w:rStyle w:val="Hyperlink"/>
@@ -17620,7 +17838,7 @@
           <w:szCs w:val="22"/>
         </w:rPr>
       </w:pPr>
-      <w:hyperlink r:id="rId22" w:history="1">
+      <w:hyperlink r:id="rId26" w:history="1">
         <w:r>
           <w:rPr>
             <w:rStyle w:val="Hyperlink"/>
@@ -17673,7 +17891,7 @@
           <w:szCs w:val="22"/>
         </w:rPr>
       </w:pPr>
-      <w:hyperlink r:id="rId23" w:history="1">
+      <w:hyperlink r:id="rId27" w:history="1">
         <w:r>
           <w:rPr>
             <w:rStyle w:val="Hyperlink"/>
@@ -17694,7 +17912,7 @@
           <w:szCs w:val="22"/>
         </w:rPr>
       </w:pPr>
-      <w:hyperlink r:id="rId24" w:history="1">
+      <w:hyperlink r:id="rId28" w:history="1">
         <w:r>
           <w:rPr>
             <w:rStyle w:val="Hyperlink"/>
@@ -17753,7 +17971,7 @@
           <w:u w:val="none"/>
         </w:rPr>
       </w:pPr>
-      <w:hyperlink r:id="rId25" w:history="1">
+      <w:hyperlink r:id="rId29" w:history="1">
         <w:r>
           <w:rPr>
             <w:rStyle w:val="Hyperlink"/>
@@ -17814,7 +18032,7 @@
           <w:szCs w:val="22"/>
         </w:rPr>
       </w:pPr>
-      <w:hyperlink r:id="rId26" w:history="1">
+      <w:hyperlink r:id="rId30" w:history="1">
         <w:r>
           <w:rPr>
             <w:rStyle w:val="Hyperlink"/>
@@ -18631,7 +18849,7 @@
             <wp:cNvGraphicFramePr/>
             <a:graphic xmlns:a="http://schemas.openxmlformats.org/drawingml/2006/main">
               <a:graphicData uri="http://schemas.openxmlformats.org/drawingml/2006/diagram">
-                <dgm:relIds xmlns:dgm="http://schemas.openxmlformats.org/drawingml/2006/diagram" xmlns:r="http://schemas.openxmlformats.org/officeDocument/2006/relationships" r:dm="rId27" r:lo="rId28" r:qs="rId29" r:cs="rId30"/>
+                <dgm:relIds xmlns:dgm="http://schemas.openxmlformats.org/drawingml/2006/diagram" xmlns:r="http://schemas.openxmlformats.org/officeDocument/2006/relationships" r:dm="rId31" r:lo="rId32" r:qs="rId33" r:cs="rId34"/>
               </a:graphicData>
             </a:graphic>
           </wp:inline>
@@ -18665,7 +18883,7 @@
           <w:numId w:val="7"/>
         </w:numPr>
       </w:pPr>
-      <w:hyperlink r:id="rId32" w:history="1">
+      <w:hyperlink r:id="rId36" w:history="1">
         <w:r>
           <w:rPr>
             <w:rStyle w:val="Hyperlink"/>
@@ -18682,7 +18900,7 @@
           <w:numId w:val="7"/>
         </w:numPr>
       </w:pPr>
-      <w:hyperlink r:id="rId33" w:history="1">
+      <w:hyperlink r:id="rId37" w:history="1">
         <w:r>
           <w:rPr>
             <w:rStyle w:val="Hyperlink"/>
@@ -18699,7 +18917,7 @@
           <w:numId w:val="7"/>
         </w:numPr>
       </w:pPr>
-      <w:hyperlink r:id="rId34" w:history="1">
+      <w:hyperlink r:id="rId38" w:history="1">
         <w:r>
           <w:rPr>
             <w:rStyle w:val="Hyperlink"/>
@@ -18716,7 +18934,7 @@
           <w:numId w:val="7"/>
         </w:numPr>
       </w:pPr>
-      <w:hyperlink r:id="rId35" w:history="1">
+      <w:hyperlink r:id="rId39" w:history="1">
         <w:r>
           <w:rPr>
             <w:rStyle w:val="Hyperlink"/>
@@ -18733,7 +18951,7 @@
           <w:numId w:val="7"/>
         </w:numPr>
       </w:pPr>
-      <w:hyperlink r:id="rId36" w:history="1">
+      <w:hyperlink r:id="rId40" w:history="1">
         <w:r>
           <w:rPr>
             <w:rStyle w:val="Hyperlink"/>
@@ -18746,7 +18964,7 @@
       <w:r>
         <w:t xml:space="preserve">Also check </w:t>
       </w:r>
-      <w:hyperlink r:id="rId37" w:history="1">
+      <w:hyperlink r:id="rId41" w:history="1">
         <w:r>
           <w:rPr>
             <w:rStyle w:val="Hyperlink"/>
@@ -18802,8 +19020,8 @@
       </w:r>
     </w:p>
     <w:sectPr>
-      <w:headerReference w:type="default" r:id="rId38"/>
-      <w:footerReference w:type="default" r:id="rId39"/>
+      <w:headerReference w:type="default" r:id="rId42"/>
+      <w:footerReference w:type="default" r:id="rId43"/>
       <w:type w:val="continuous"/>
       <w:pgSz w:w="11906" w:h="16838" w:code="9"/>
       <w:pgMar w:top="851" w:right="851" w:bottom="851" w:left="851" w:header="567" w:footer="342" w:gutter="0"/>
@@ -19024,7 +19242,7 @@
               <w:sz w:val="14"/>
               <w:szCs w:val="16"/>
             </w:rPr>
-            <w:t>2023-11-01</w:t>
+            <w:t>2023-11-04</w:t>
           </w:r>
           <w:r>
             <w:rPr>
@@ -19086,6 +19304,7 @@
               <w:showingPlcHdr/>
               <w:text/>
             </w:sdtPr>
+            <w:sdtEndPr/>
             <w:sdtContent>
               <w:r>
                 <w:rPr>
@@ -31091,7 +31310,7 @@
   <dgm:whole/>
   <dgm:extLst>
     <a:ext uri="http://schemas.microsoft.com/office/drawing/2008/diagram">
-      <dsp:dataModelExt xmlns:dsp="http://schemas.microsoft.com/office/drawing/2008/diagram" relId="rId31" minVer="http://schemas.openxmlformats.org/drawingml/2006/diagram"/>
+      <dsp:dataModelExt xmlns:dsp="http://schemas.microsoft.com/office/drawing/2008/diagram" relId="rId35" minVer="http://schemas.openxmlformats.org/drawingml/2006/diagram"/>
     </a:ext>
   </dgm:extLst>
 </dgm:dataModel>
@@ -38173,6 +38392,10 @@
 </file>
 
 <file path=customXml/item1.xml><?xml version="1.0" encoding="utf-8"?>
+<b:Sources xmlns:b="http://schemas.openxmlformats.org/officeDocument/2006/bibliography" xmlns="http://schemas.openxmlformats.org/officeDocument/2006/bibliography" SelectedStyle="\APA.XSL" StyleName="APA"/>
+</file>
+
+<file path=customXml/item2.xml><?xml version="1.0" encoding="utf-8"?>
 <ct:contentTypeSchema xmlns:ct="http://schemas.microsoft.com/office/2006/metadata/contentType" xmlns:ma="http://schemas.microsoft.com/office/2006/metadata/properties/metaAttributes" ct:_="" ma:_="" ma:contentTypeName="Document" ma:contentTypeID="0x010100D482CBA738D00D4AAC9330883AE1DA78" ma:contentTypeVersion="34" ma:contentTypeDescription="Create a new document." ma:contentTypeScope="" ma:versionID="32b67a79743efb433ee1f531eae02717">
   <xsd:schema xmlns:xsd="http://www.w3.org/2001/XMLSchema" xmlns:xs="http://www.w3.org/2001/XMLSchema" xmlns:p="http://schemas.microsoft.com/office/2006/metadata/properties" xmlns:ns3="3936cbe9-feea-4685-b03c-7f8d09c550f1" xmlns:ns4="833ce3ab-d172-455c-9989-f10facae9784" targetNamespace="http://schemas.microsoft.com/office/2006/metadata/properties" ma:root="true" ma:fieldsID="bb9b3ccc19deab4591f71081799ceb6c" ns3:_="" ns4:_="">
     <xsd:import namespace="3936cbe9-feea-4685-b03c-7f8d09c550f1"/>
@@ -38589,24 +38812,7 @@
 </ct:contentTypeSchema>
 </file>
 
-<file path=customXml/item2.xml><?xml version="1.0" encoding="utf-8"?>
-<b:Sources xmlns:b="http://schemas.openxmlformats.org/officeDocument/2006/bibliography" xmlns="http://schemas.openxmlformats.org/officeDocument/2006/bibliography" SelectedStyle="\APA.XSL" StyleName="APA"/>
-</file>
-
 <file path=customXml/item3.xml><?xml version="1.0" encoding="utf-8"?>
-<LongProperties xmlns="http://schemas.microsoft.com/office/2006/metadata/longProperties"/>
-</file>
-
-<file path=customXml/item4.xml><?xml version="1.0" encoding="utf-8"?>
-<?mso-contentType ?>
-<FormTemplates xmlns="http://schemas.microsoft.com/sharepoint/v3/contenttype/forms">
-  <Display>DocumentLibraryForm</Display>
-  <Edit>DocumentLibraryForm</Edit>
-  <New>DocumentLibraryForm</New>
-</FormTemplates>
-</file>
-
-<file path=customXml/item5.xml><?xml version="1.0" encoding="utf-8"?>
 <p:properties xmlns:p="http://schemas.microsoft.com/office/2006/metadata/properties" xmlns:xsi="http://www.w3.org/2001/XMLSchema-instance" xmlns:pc="http://schemas.microsoft.com/office/infopath/2007/PartnerControls">
   <documentManagement>
     <FolderType xmlns="833ce3ab-d172-455c-9989-f10facae9784" xsi:nil="true"/>
@@ -38657,7 +38863,28 @@
 </p:properties>
 </file>
 
+<file path=customXml/item4.xml><?xml version="1.0" encoding="utf-8"?>
+<?mso-contentType ?>
+<FormTemplates xmlns="http://schemas.microsoft.com/sharepoint/v3/contenttype/forms">
+  <Display>DocumentLibraryForm</Display>
+  <Edit>DocumentLibraryForm</Edit>
+  <New>DocumentLibraryForm</New>
+</FormTemplates>
+</file>
+
+<file path=customXml/item5.xml><?xml version="1.0" encoding="utf-8"?>
+<LongProperties xmlns="http://schemas.microsoft.com/office/2006/metadata/longProperties"/>
+</file>
+
 <file path=customXml/itemProps1.xml><?xml version="1.0" encoding="utf-8"?>
+<ds:datastoreItem xmlns:ds="http://schemas.openxmlformats.org/officeDocument/2006/customXml" ds:itemID="{AAC88EC2-10A0-4938-8FE9-915B6248D299}">
+  <ds:schemaRefs>
+    <ds:schemaRef ds:uri="http://schemas.openxmlformats.org/officeDocument/2006/bibliography"/>
+  </ds:schemaRefs>
+</ds:datastoreItem>
+</file>
+
+<file path=customXml/itemProps2.xml><?xml version="1.0" encoding="utf-8"?>
 <ds:datastoreItem xmlns:ds="http://schemas.openxmlformats.org/officeDocument/2006/customXml" ds:itemID="{A5F87EAC-F0FE-4E0E-BCAE-E26FA5D53A0F}">
   <ds:schemaRefs>
     <ds:schemaRef ds:uri="http://schemas.microsoft.com/office/2006/metadata/contentType"/>
@@ -38676,18 +38903,12 @@
 </ds:datastoreItem>
 </file>
 
-<file path=customXml/itemProps2.xml><?xml version="1.0" encoding="utf-8"?>
-<ds:datastoreItem xmlns:ds="http://schemas.openxmlformats.org/officeDocument/2006/customXml" ds:itemID="{AAC88EC2-10A0-4938-8FE9-915B6248D299}">
+<file path=customXml/itemProps3.xml><?xml version="1.0" encoding="utf-8"?>
+<ds:datastoreItem xmlns:ds="http://schemas.openxmlformats.org/officeDocument/2006/customXml" ds:itemID="{A16F99D5-FAF9-47B7-BB2E-CAC1EF9F3B71}">
   <ds:schemaRefs>
-    <ds:schemaRef ds:uri="http://schemas.openxmlformats.org/officeDocument/2006/bibliography"/>
-  </ds:schemaRefs>
-</ds:datastoreItem>
-</file>
-
-<file path=customXml/itemProps3.xml><?xml version="1.0" encoding="utf-8"?>
-<ds:datastoreItem xmlns:ds="http://schemas.openxmlformats.org/officeDocument/2006/customXml" ds:itemID="{ED9C3AC7-65F6-444B-AAD9-BED76FF91658}">
-  <ds:schemaRefs>
-    <ds:schemaRef ds:uri="http://schemas.microsoft.com/office/2006/metadata/longProperties"/>
+    <ds:schemaRef ds:uri="http://schemas.microsoft.com/office/2006/metadata/properties"/>
+    <ds:schemaRef ds:uri="http://schemas.microsoft.com/office/infopath/2007/PartnerControls"/>
+    <ds:schemaRef ds:uri="833ce3ab-d172-455c-9989-f10facae9784"/>
   </ds:schemaRefs>
 </ds:datastoreItem>
 </file>
@@ -38701,11 +38922,9 @@
 </file>
 
 <file path=customXml/itemProps5.xml><?xml version="1.0" encoding="utf-8"?>
-<ds:datastoreItem xmlns:ds="http://schemas.openxmlformats.org/officeDocument/2006/customXml" ds:itemID="{A16F99D5-FAF9-47B7-BB2E-CAC1EF9F3B71}">
+<ds:datastoreItem xmlns:ds="http://schemas.openxmlformats.org/officeDocument/2006/customXml" ds:itemID="{ED9C3AC7-65F6-444B-AAD9-BED76FF91658}">
   <ds:schemaRefs>
-    <ds:schemaRef ds:uri="http://schemas.microsoft.com/office/2006/metadata/properties"/>
-    <ds:schemaRef ds:uri="http://schemas.microsoft.com/office/infopath/2007/PartnerControls"/>
-    <ds:schemaRef ds:uri="833ce3ab-d172-455c-9989-f10facae9784"/>
+    <ds:schemaRef ds:uri="http://schemas.microsoft.com/office/2006/metadata/longProperties"/>
   </ds:schemaRefs>
 </ds:datastoreItem>
 </file>
</xml_diff>